<commit_message>
neo4j - answers to lab
add lab answers & tidy neo4j
</commit_message>
<xml_diff>
--- a/labs/neo4j/docx/2015-neo4j-lab.docx
+++ b/labs/neo4j/docx/2015-neo4j-lab.docx
@@ -2,17 +2,59 @@
 <file path=word/document.xml><?xml version="1.0" encoding="utf-8"?>
 <w:document xmlns:wpc="http://schemas.microsoft.com/office/word/2010/wordprocessingCanvas" xmlns:mo="http://schemas.microsoft.com/office/mac/office/2008/main" xmlns:mc="http://schemas.openxmlformats.org/markup-compatibility/2006" xmlns:mv="urn:schemas-microsoft-com:mac:vml" xmlns:o="urn:schemas-microsoft-com:office:office" xmlns:r="http://schemas.openxmlformats.org/officeDocument/2006/relationships" xmlns:m="http://schemas.openxmlformats.org/officeDocument/2006/math" xmlns:v="urn:schemas-microsoft-com:vml" xmlns:wp14="http://schemas.microsoft.com/office/word/2010/wordprocessingDrawing" xmlns:wp="http://schemas.openxmlformats.org/drawingml/2006/wordprocessingDrawing" xmlns:w10="urn:schemas-microsoft-com:office:word" xmlns:w="http://schemas.openxmlformats.org/wordprocessingml/2006/main" xmlns:w14="http://schemas.microsoft.com/office/word/2010/wordml" xmlns:w15="http://schemas.microsoft.com/office/word/2012/wordml" xmlns:wpg="http://schemas.microsoft.com/office/word/2010/wordprocessingGroup" xmlns:wpi="http://schemas.microsoft.com/office/word/2010/wordprocessingInk" xmlns:wne="http://schemas.microsoft.com/office/word/2006/wordml" xmlns:wps="http://schemas.microsoft.com/office/word/2010/wordprocessingShape" mc:Ignorable="w14 w15 wp14">
   <w:body>
+    <w:p>
+      <w:pPr>
+        <w:rPr>
+          <w:b/>
+          <w:u w:val="single"/>
+        </w:rPr>
+      </w:pPr>
+      <w:r>
+        <w:rPr>
+          <w:b/>
+          <w:u w:val="single"/>
+        </w:rPr>
+        <w:t>Neo4j lab</w:t>
+      </w:r>
+    </w:p>
+    <w:p/>
+    <w:p>
+      <w:pPr>
+        <w:rPr>
+          <w:rFonts w:eastAsia="Times New Roman"/>
+          <w:sz w:val="20"/>
+          <w:szCs w:val="20"/>
+        </w:rPr>
+      </w:pPr>
+      <w:r>
+        <w:t>This simple tutorial will guide you through the basics of using</w:t>
+      </w:r>
+      <w:r>
+        <w:t xml:space="preserve"> the graph database Neo4j</w:t>
+      </w:r>
+      <w:r>
+        <w:t xml:space="preserve">.  You will be set a number of </w:t>
+      </w:r>
+      <w:r>
+        <w:t>tasks</w:t>
+      </w:r>
+      <w:r>
+        <w:t>.  Should you have any problems, please ask for help.</w:t>
+      </w:r>
+    </w:p>
     <w:p/>
     <w:p>
       <w:pPr>
         <w:rPr>
           <w:smallCaps/>
+          <w:szCs w:val="22"/>
           <w:u w:val="single"/>
         </w:rPr>
       </w:pPr>
       <w:r>
         <w:rPr>
           <w:smallCaps/>
+          <w:szCs w:val="22"/>
           <w:u w:val="single"/>
         </w:rPr>
         <w:t>Installation</w:t>
@@ -23,14 +65,27 @@
       <w:r>
         <w:t xml:space="preserve">Go to </w:t>
       </w:r>
-      <w:hyperlink r:id="rId4" w:history="1">
-        <w:r>
-          <w:rPr>
-            <w:rStyle w:val="Hyperlink"/>
-          </w:rPr>
-          <w:t>http://neo4j.com/download/</w:t>
-        </w:r>
-      </w:hyperlink>
+      <w:r>
+        <w:fldChar w:fldCharType="begin"/>
+      </w:r>
+      <w:r>
+        <w:instrText xml:space="preserve"> HYPERLINK "http://neo4j.com/download/" </w:instrText>
+      </w:r>
+      <w:r>
+        <w:fldChar w:fldCharType="separate"/>
+      </w:r>
+      <w:r>
+        <w:rPr>
+          <w:rStyle w:val="Hyperlink"/>
+        </w:rPr>
+        <w:t>http://neo4j.com/download/</w:t>
+      </w:r>
+      <w:r>
+        <w:rPr>
+          <w:rStyle w:val="Hyperlink"/>
+        </w:rPr>
+        <w:fldChar w:fldCharType="end"/>
+      </w:r>
       <w:r>
         <w:t xml:space="preserve"> and download the </w:t>
       </w:r>
@@ -53,15 +108,7 @@
         </w:rPr>
       </w:pPr>
       <w:r>
-        <w:t xml:space="preserve">On the </w:t>
-      </w:r>
-      <w:proofErr w:type="spellStart"/>
-      <w:r>
-        <w:t>linux</w:t>
-      </w:r>
-      <w:proofErr w:type="spellEnd"/>
-      <w:r>
-        <w:t xml:space="preserve"> command line find your downloaded </w:t>
+        <w:t xml:space="preserve">On the linux command line find your downloaded </w:t>
       </w:r>
       <w:r>
         <w:t xml:space="preserve">file </w:t>
@@ -80,15 +127,7 @@
         <w:ind w:firstLine="720"/>
       </w:pPr>
       <w:r>
-        <w:t>tar -</w:t>
-      </w:r>
-      <w:proofErr w:type="spellStart"/>
-      <w:r>
-        <w:t>zxvf</w:t>
-      </w:r>
-      <w:proofErr w:type="spellEnd"/>
-      <w:r>
-        <w:t xml:space="preserve"> neo4j-community-2.2.2-unix.tar.gz</w:t>
+        <w:t>tar -zxvf neo4j-community-2.2.2-unix.tar.gz</w:t>
       </w:r>
     </w:p>
     <w:p>
@@ -157,14 +196,7 @@
       </w:pPr>
       <w:r>
         <w:tab/>
-      </w:r>
-      <w:proofErr w:type="gramStart"/>
-      <w:r>
-        <w:t>./</w:t>
-      </w:r>
-      <w:proofErr w:type="gramEnd"/>
-      <w:r>
-        <w:t>neo4j start</w:t>
+        <w:t>./neo4j start</w:t>
       </w:r>
     </w:p>
     <w:p>
@@ -228,7 +260,7 @@
                     </pic:cNvPicPr>
                   </pic:nvPicPr>
                   <pic:blipFill>
-                    <a:blip r:embed="rId5">
+                    <a:blip r:embed="rId4">
                       <a:extLst>
                         <a:ext uri="{28A0092B-C50C-407E-A947-70E740481C1C}">
                           <a14:useLocalDpi xmlns:a14="http://schemas.microsoft.com/office/drawing/2010/main" val="0"/>
@@ -262,23 +294,7 @@
     </w:p>
     <w:p>
       <w:r>
-        <w:t xml:space="preserve">By </w:t>
-      </w:r>
-      <w:proofErr w:type="gramStart"/>
-      <w:r>
-        <w:t>default</w:t>
-      </w:r>
-      <w:proofErr w:type="gramEnd"/>
-      <w:r>
-        <w:t xml:space="preserve"> Neo4J has a “</w:t>
-      </w:r>
-      <w:proofErr w:type="spellStart"/>
-      <w:r>
-        <w:t>localhost</w:t>
-      </w:r>
-      <w:proofErr w:type="spellEnd"/>
-      <w:r>
-        <w:t xml:space="preserve"> exception”, which means the local user (you) has admin access.</w:t>
+        <w:t>By default Neo4J has a “localhost exception”, which means the local user (you) has admin access.</w:t>
       </w:r>
     </w:p>
     <w:p/>
@@ -295,7 +311,7 @@
           <w:rStyle w:val="Hyperlink"/>
         </w:rPr>
       </w:pPr>
-      <w:hyperlink r:id="rId6" w:history="1">
+      <w:hyperlink r:id="rId5" w:history="1">
         <w:r>
           <w:rPr>
             <w:rStyle w:val="Hyperlink"/>
@@ -341,7 +357,7 @@
                     </pic:cNvPicPr>
                   </pic:nvPicPr>
                   <pic:blipFill>
-                    <a:blip r:embed="rId7">
+                    <a:blip r:embed="rId6">
                       <a:extLst>
                         <a:ext uri="{28A0092B-C50C-407E-A947-70E740481C1C}">
                           <a14:useLocalDpi xmlns:a14="http://schemas.microsoft.com/office/drawing/2010/main" val="0"/>
@@ -437,7 +453,7 @@
                     </pic:cNvPicPr>
                   </pic:nvPicPr>
                   <pic:blipFill>
-                    <a:blip r:embed="rId8" cstate="print">
+                    <a:blip r:embed="rId7" cstate="print">
                       <a:extLst>
                         <a:ext uri="{28A0092B-C50C-407E-A947-70E740481C1C}">
                           <a14:useLocalDpi xmlns:a14="http://schemas.microsoft.com/office/drawing/2010/main" val="0"/>
@@ -508,7 +524,7 @@
                     </pic:cNvPicPr>
                   </pic:nvPicPr>
                   <pic:blipFill>
-                    <a:blip r:embed="rId9" cstate="print">
+                    <a:blip r:embed="rId8" cstate="print">
                       <a:extLst>
                         <a:ext uri="{28A0092B-C50C-407E-A947-70E740481C1C}">
                           <a14:useLocalDpi xmlns:a14="http://schemas.microsoft.com/office/drawing/2010/main" val="0"/>
@@ -542,6 +558,7 @@
     </w:p>
     <w:p/>
     <w:p/>
+    <w:p/>
     <w:p>
       <w:pPr>
         <w:rPr>
@@ -566,18 +583,10 @@
     <w:p/>
     <w:p>
       <w:r>
-        <w:t xml:space="preserve">Our first node is </w:t>
-      </w:r>
-      <w:proofErr w:type="gramStart"/>
-      <w:r>
-        <w:t>Edinburgh</w:t>
-      </w:r>
-      <w:r>
-        <w:t>,</w:t>
-      </w:r>
-      <w:proofErr w:type="gramEnd"/>
-      <w:r>
-        <w:t xml:space="preserve"> notice we assign the node the role of CITY</w:t>
+        <w:t>Our first node is Edinburgh</w:t>
+      </w:r>
+      <w:r>
+        <w:t>, notice we assign the node the role of CITY</w:t>
       </w:r>
       <w:r>
         <w:t>:</w:t>
@@ -591,25 +600,7 @@
         <w:tab/>
       </w:r>
       <w:r>
-        <w:t>create (</w:t>
-      </w:r>
-      <w:proofErr w:type="spellStart"/>
-      <w:proofErr w:type="gramStart"/>
-      <w:r>
-        <w:t>e:CITY</w:t>
-      </w:r>
-      <w:proofErr w:type="spellEnd"/>
-      <w:proofErr w:type="gramEnd"/>
-      <w:r>
-        <w:t xml:space="preserve"> {</w:t>
-      </w:r>
-      <w:proofErr w:type="spellStart"/>
-      <w:r>
-        <w:t>name:"Edinburgh</w:t>
-      </w:r>
-      <w:proofErr w:type="spellEnd"/>
-      <w:r>
-        <w:t>"})</w:t>
+        <w:t>create (e:CITY {name:"Edinburgh"})</w:t>
       </w:r>
     </w:p>
     <w:p>
@@ -644,7 +635,7 @@
                     </pic:cNvPicPr>
                   </pic:nvPicPr>
                   <pic:blipFill>
-                    <a:blip r:embed="rId10" cstate="print">
+                    <a:blip r:embed="rId9" cstate="print">
                       <a:extLst>
                         <a:ext uri="{28A0092B-C50C-407E-A947-70E740481C1C}">
                           <a14:useLocalDpi xmlns:a14="http://schemas.microsoft.com/office/drawing/2010/main" val="0"/>
@@ -720,23 +711,10 @@
       </w:pPr>
       <w:r>
         <w:tab/>
-        <w:t>match (</w:t>
-      </w:r>
-      <w:proofErr w:type="spellStart"/>
-      <w:proofErr w:type="gramStart"/>
-      <w:r>
-        <w:t>n:CITY</w:t>
-      </w:r>
-      <w:proofErr w:type="spellEnd"/>
-      <w:proofErr w:type="gramEnd"/>
-      <w:r>
-        <w:t xml:space="preserve"> {name:</w:t>
-      </w:r>
-      <w:r>
-        <w:t xml:space="preserve"> </w:t>
-      </w:r>
-      <w:r>
-        <w:t>"</w:t>
+        <w:t>match (n:CITY {name:</w:t>
+      </w:r>
+      <w:r>
+        <w:t xml:space="preserve"> "</w:t>
       </w:r>
       <w:r>
         <w:t>London</w:t>
@@ -772,7 +750,7 @@
                     </pic:cNvPicPr>
                   </pic:nvPicPr>
                   <pic:blipFill>
-                    <a:blip r:embed="rId11">
+                    <a:blip r:embed="rId10">
                       <a:extLst>
                         <a:ext uri="{28A0092B-C50C-407E-A947-70E740481C1C}">
                           <a14:useLocalDpi xmlns:a14="http://schemas.microsoft.com/office/drawing/2010/main" val="0"/>
@@ -906,7 +884,7 @@
                     </pic:cNvPicPr>
                   </pic:nvPicPr>
                   <pic:blipFill>
-                    <a:blip r:embed="rId12">
+                    <a:blip r:embed="rId11">
                       <a:extLst>
                         <a:ext uri="{28A0092B-C50C-407E-A947-70E740481C1C}">
                           <a14:useLocalDpi xmlns:a14="http://schemas.microsoft.com/office/drawing/2010/main" val="0"/>
@@ -968,7 +946,7 @@
     </w:p>
     <w:p>
       <w:pPr>
-        <w:ind w:left="720"/>
+        <w:ind w:firstLine="720"/>
         <w:rPr>
           <w:rFonts w:ascii="Arial" w:hAnsi="Arial" w:cs="Arial"/>
           <w:sz w:val="18"/>
@@ -981,81 +959,7 @@
           <w:sz w:val="18"/>
           <w:szCs w:val="18"/>
         </w:rPr>
-        <w:t>match (</w:t>
-      </w:r>
-      <w:proofErr w:type="spellStart"/>
-      <w:proofErr w:type="gramStart"/>
-      <w:r>
-        <w:rPr>
-          <w:rFonts w:ascii="Arial" w:hAnsi="Arial" w:cs="Arial"/>
-          <w:sz w:val="18"/>
-          <w:szCs w:val="18"/>
-        </w:rPr>
-        <w:t>l:CITY</w:t>
-      </w:r>
-      <w:proofErr w:type="spellEnd"/>
-      <w:proofErr w:type="gramEnd"/>
-      <w:r>
-        <w:rPr>
-          <w:rFonts w:ascii="Arial" w:hAnsi="Arial" w:cs="Arial"/>
-          <w:sz w:val="18"/>
-          <w:szCs w:val="18"/>
-        </w:rPr>
-        <w:t xml:space="preserve"> {</w:t>
-      </w:r>
-      <w:proofErr w:type="spellStart"/>
-      <w:r>
-        <w:rPr>
-          <w:rFonts w:ascii="Arial" w:hAnsi="Arial" w:cs="Arial"/>
-          <w:sz w:val="18"/>
-          <w:szCs w:val="18"/>
-        </w:rPr>
-        <w:t>name:"London</w:t>
-      </w:r>
-      <w:proofErr w:type="spellEnd"/>
-      <w:r>
-        <w:rPr>
-          <w:rFonts w:ascii="Arial" w:hAnsi="Arial" w:cs="Arial"/>
-          <w:sz w:val="18"/>
-          <w:szCs w:val="18"/>
-        </w:rPr>
-        <w:t>"}), (</w:t>
-      </w:r>
-      <w:proofErr w:type="spellStart"/>
-      <w:r>
-        <w:rPr>
-          <w:rFonts w:ascii="Arial" w:hAnsi="Arial" w:cs="Arial"/>
-          <w:sz w:val="18"/>
-          <w:szCs w:val="18"/>
-        </w:rPr>
-        <w:t>e:CITY</w:t>
-      </w:r>
-      <w:proofErr w:type="spellEnd"/>
-      <w:r>
-        <w:rPr>
-          <w:rFonts w:ascii="Arial" w:hAnsi="Arial" w:cs="Arial"/>
-          <w:sz w:val="18"/>
-          <w:szCs w:val="18"/>
-        </w:rPr>
-        <w:t xml:space="preserve"> {</w:t>
-      </w:r>
-      <w:proofErr w:type="spellStart"/>
-      <w:r>
-        <w:rPr>
-          <w:rFonts w:ascii="Arial" w:hAnsi="Arial" w:cs="Arial"/>
-          <w:sz w:val="18"/>
-          <w:szCs w:val="18"/>
-        </w:rPr>
-        <w:t>name:"Edinburgh</w:t>
-      </w:r>
-      <w:proofErr w:type="spellEnd"/>
-      <w:r>
-        <w:rPr>
-          <w:rFonts w:ascii="Arial" w:hAnsi="Arial" w:cs="Arial"/>
-          <w:sz w:val="18"/>
-          <w:szCs w:val="18"/>
-        </w:rPr>
-        <w:t>"}) create (e)-[:DRIVE {time: 7}]-&gt;(l)</w:t>
+        <w:t>match (l:CITY {name:"London"}), (e:CITY {name:"Edinburgh"}) create (e)-[:DRIVE {time: 7}]-&gt;(l)</w:t>
       </w:r>
     </w:p>
     <w:p/>
@@ -1091,23 +995,7 @@
         <w:t>Task</w:t>
       </w:r>
       <w:r>
-        <w:t xml:space="preserve">: Add the town of </w:t>
-      </w:r>
-      <w:proofErr w:type="spellStart"/>
-      <w:r>
-        <w:t>Grangemouth</w:t>
-      </w:r>
-      <w:proofErr w:type="spellEnd"/>
-      <w:r>
-        <w:t xml:space="preserve">, give it a TOWN role.  Link </w:t>
-      </w:r>
-      <w:proofErr w:type="spellStart"/>
-      <w:r>
-        <w:t>Grangemouth</w:t>
-      </w:r>
-      <w:proofErr w:type="spellEnd"/>
-      <w:r>
-        <w:t xml:space="preserve"> to Edinburgh via a CAR relationship where the name is </w:t>
+        <w:t xml:space="preserve">: Add the town of Grangemouth, give it a TOWN role.  Link Grangemouth to Edinburgh via a CAR relationship where the name is </w:t>
       </w:r>
       <w:r>
         <w:rPr>
@@ -1119,58 +1007,6 @@
         <w:t xml:space="preserve">.  </w:t>
       </w:r>
     </w:p>
-    <w:p>
-      <w:r>
-        <w:t>match (</w:t>
-      </w:r>
-      <w:proofErr w:type="spellStart"/>
-      <w:proofErr w:type="gramStart"/>
-      <w:r>
-        <w:t>g:TOWN</w:t>
-      </w:r>
-      <w:proofErr w:type="spellEnd"/>
-      <w:proofErr w:type="gramEnd"/>
-      <w:r>
-        <w:t xml:space="preserve"> {name:"</w:t>
-      </w:r>
-      <w:proofErr w:type="spellStart"/>
-      <w:r>
-        <w:t>Grangemouth</w:t>
-      </w:r>
-      <w:proofErr w:type="spellEnd"/>
-      <w:r>
-        <w:t>"}), (</w:t>
-      </w:r>
-      <w:proofErr w:type="spellStart"/>
-      <w:r>
-        <w:t>e:CITY</w:t>
-      </w:r>
-      <w:proofErr w:type="spellEnd"/>
-      <w:r>
-        <w:t xml:space="preserve"> {</w:t>
-      </w:r>
-      <w:proofErr w:type="spellStart"/>
-      <w:r>
-        <w:t>name:"Edinburgh</w:t>
-      </w:r>
-      <w:proofErr w:type="spellEnd"/>
-      <w:r>
-        <w:t>"}) create (g)-[:DRIVE {</w:t>
-      </w:r>
-      <w:r>
-        <w:t>time</w:t>
-      </w:r>
-      <w:r>
-        <w:t xml:space="preserve">: </w:t>
-      </w:r>
-      <w:r>
-        <w:t>1</w:t>
-      </w:r>
-      <w:r>
-        <w:t>}]-&gt;(e)</w:t>
-      </w:r>
-    </w:p>
-    <w:p/>
     <w:p/>
     <w:p>
       <w:r>
@@ -1211,7 +1047,7 @@
                     </pic:cNvPicPr>
                   </pic:nvPicPr>
                   <pic:blipFill>
-                    <a:blip r:embed="rId13">
+                    <a:blip r:embed="rId12">
                       <a:extLst>
                         <a:ext uri="{28A0092B-C50C-407E-A947-70E740481C1C}">
                           <a14:useLocalDpi xmlns:a14="http://schemas.microsoft.com/office/drawing/2010/main" val="0"/>
@@ -1245,15 +1081,7 @@
     <w:p/>
     <w:p>
       <w:r>
-        <w:t xml:space="preserve">When you look at the full graph, notice that </w:t>
-      </w:r>
-      <w:proofErr w:type="spellStart"/>
-      <w:r>
-        <w:t>Grangemouth</w:t>
-      </w:r>
-      <w:proofErr w:type="spellEnd"/>
-      <w:r>
-        <w:t xml:space="preserve"> is a different colour.  This represents the different role i</w:t>
+        <w:t>When you look at the full graph, notice that Grangemouth is a different colour.  This represents the different role i</w:t>
       </w:r>
       <w:r>
         <w:t>t</w:t>
@@ -1297,33 +1125,7 @@
         <w:tab/>
       </w:r>
       <w:r>
-        <w:t>match (</w:t>
-      </w:r>
-      <w:proofErr w:type="spellStart"/>
-      <w:proofErr w:type="gramStart"/>
-      <w:r>
-        <w:t>n:CITY</w:t>
-      </w:r>
-      <w:proofErr w:type="spellEnd"/>
-      <w:proofErr w:type="gramEnd"/>
-      <w:r>
-        <w:t xml:space="preserve"> {</w:t>
-      </w:r>
-      <w:proofErr w:type="spellStart"/>
-      <w:r>
-        <w:t>name:"Edinburgh</w:t>
-      </w:r>
-      <w:proofErr w:type="spellEnd"/>
-      <w:r>
-        <w:t xml:space="preserve">"}) set </w:t>
-      </w:r>
-      <w:proofErr w:type="spellStart"/>
-      <w:r>
-        <w:t>n.population</w:t>
-      </w:r>
-      <w:proofErr w:type="spellEnd"/>
-      <w:r>
-        <w:t>=492680 return n</w:t>
+        <w:t>match (n:CITY {name:"Edinburgh"}) set n.population=492680 return n</w:t>
       </w:r>
     </w:p>
     <w:p/>
@@ -1368,55 +1170,8 @@
         <w:ind w:firstLine="720"/>
       </w:pPr>
       <w:r>
-        <w:t>match (</w:t>
-      </w:r>
-      <w:proofErr w:type="spellStart"/>
-      <w:proofErr w:type="gramStart"/>
-      <w:r>
-        <w:t>e:CITY</w:t>
-      </w:r>
-      <w:proofErr w:type="spellEnd"/>
-      <w:proofErr w:type="gramEnd"/>
-      <w:r>
-        <w:t>{</w:t>
-      </w:r>
-      <w:proofErr w:type="spellStart"/>
-      <w:r>
-        <w:t>name:"Edinburgh</w:t>
-      </w:r>
-      <w:proofErr w:type="spellEnd"/>
-      <w:r>
-        <w:t>"}), (</w:t>
-      </w:r>
-      <w:proofErr w:type="spellStart"/>
-      <w:r>
-        <w:t>l:CITY</w:t>
-      </w:r>
-      <w:proofErr w:type="spellEnd"/>
-      <w:r>
-        <w:t xml:space="preserve"> {</w:t>
-      </w:r>
-      <w:proofErr w:type="spellStart"/>
-      <w:r>
-        <w:t>name:"London</w:t>
-      </w:r>
-      <w:proofErr w:type="spellEnd"/>
-      <w:r>
-        <w:t xml:space="preserve">"}) return </w:t>
-      </w:r>
-      <w:proofErr w:type="spellStart"/>
-      <w:r>
-        <w:t>e.population</w:t>
-      </w:r>
-      <w:proofErr w:type="spellEnd"/>
-      <w:r>
-        <w:t xml:space="preserve"> &gt;= </w:t>
-      </w:r>
-      <w:proofErr w:type="spellStart"/>
-      <w:r>
-        <w:t>l.population</w:t>
-      </w:r>
-      <w:proofErr w:type="spellEnd"/>
+        <w:t>match (e:CITY{name:"Edinburgh"}), (l:CITY {name:"London"}) return e.population &gt;= l.population</w:t>
+      </w:r>
     </w:p>
     <w:p/>
     <w:p>
@@ -1450,34 +1205,11 @@
         <w:tab/>
       </w:r>
       <w:r>
-        <w:t>match (</w:t>
-      </w:r>
-      <w:proofErr w:type="spellStart"/>
-      <w:proofErr w:type="gramStart"/>
-      <w:r>
-        <w:t>n:CITY</w:t>
-      </w:r>
-      <w:proofErr w:type="spellEnd"/>
-      <w:proofErr w:type="gramEnd"/>
-      <w:r>
-        <w:t xml:space="preserve"> {</w:t>
-      </w:r>
-      <w:proofErr w:type="spellStart"/>
-      <w:r>
-        <w:t>name:"Edinburgh</w:t>
-      </w:r>
-      <w:proofErr w:type="spellEnd"/>
-      <w:r>
-        <w:t xml:space="preserve">"}) </w:t>
-      </w:r>
-      <w:r>
-        <w:t xml:space="preserve">remove </w:t>
-      </w:r>
-      <w:proofErr w:type="spellStart"/>
-      <w:r>
-        <w:t>n.population</w:t>
-      </w:r>
-      <w:proofErr w:type="spellEnd"/>
+        <w:t xml:space="preserve">match (n:CITY {name:"Edinburgh"}) </w:t>
+      </w:r>
+      <w:r>
+        <w:t>remove n.population</w:t>
+      </w:r>
       <w:r>
         <w:t xml:space="preserve"> return n</w:t>
       </w:r>
@@ -1494,21 +1226,8 @@
         <w:ind w:firstLine="720"/>
       </w:pPr>
       <w:r>
-        <w:t>match (n) optional match (n)-[r]</w:t>
-      </w:r>
-      <w:proofErr w:type="gramStart"/>
-      <w:r>
-        <w:t>-(</w:t>
-      </w:r>
-      <w:proofErr w:type="gramEnd"/>
-      <w:r>
-        <w:t xml:space="preserve">) delete </w:t>
-      </w:r>
-      <w:proofErr w:type="spellStart"/>
-      <w:r>
-        <w:t>n,r</w:t>
-      </w:r>
-      <w:proofErr w:type="spellEnd"/>
+        <w:t>match (n) optional match (n)-[r]-() delete n,r</w:t>
+      </w:r>
     </w:p>
     <w:p/>
     <w:p>
@@ -1587,15 +1306,7 @@
         <w:ind w:left="720"/>
       </w:pPr>
       <w:r>
-        <w:t xml:space="preserve">Added 9 labels, created 9 nodes, set 9 properties, created 11 relationships, statement executed in 50 </w:t>
-      </w:r>
-      <w:proofErr w:type="spellStart"/>
-      <w:r>
-        <w:t>ms</w:t>
-      </w:r>
-      <w:proofErr w:type="spellEnd"/>
-      <w:r>
-        <w:t>.</w:t>
+        <w:t>Added 9 labels, created 9 nodes, set 9 properties, created 11 relationships, statement executed in 50 ms.</w:t>
       </w:r>
     </w:p>
     <w:p/>
@@ -1631,7 +1342,7 @@
                     </pic:cNvPicPr>
                   </pic:nvPicPr>
                   <pic:blipFill>
-                    <a:blip r:embed="rId14">
+                    <a:blip r:embed="rId13">
                       <a:extLst>
                         <a:ext uri="{28A0092B-C50C-407E-A947-70E740481C1C}">
                           <a14:useLocalDpi xmlns:a14="http://schemas.microsoft.com/office/drawing/2010/main" val="0"/>
@@ -1681,15 +1392,7 @@
     <w:p/>
     <w:p>
       <w:r>
-        <w:t xml:space="preserve">To list all the </w:t>
-      </w:r>
-      <w:proofErr w:type="gramStart"/>
-      <w:r>
-        <w:t>destinations</w:t>
-      </w:r>
-      <w:proofErr w:type="gramEnd"/>
-      <w:r>
-        <w:t xml:space="preserve"> you can reach with a single leg journey from Edinburgh:</w:t>
+        <w:t>To list all the destinations you can reach with a single leg journey from Edinburgh:</w:t>
       </w:r>
     </w:p>
     <w:p>
@@ -1700,39 +1403,19 @@
         <w:tab/>
       </w:r>
       <w:r>
-        <w:t>match (</w:t>
-      </w:r>
-      <w:proofErr w:type="spellStart"/>
-      <w:proofErr w:type="gramStart"/>
-      <w:r>
-        <w:t>n:CITY</w:t>
-      </w:r>
-      <w:proofErr w:type="spellEnd"/>
-      <w:proofErr w:type="gramEnd"/>
-      <w:r>
-        <w:t xml:space="preserve"> {</w:t>
-      </w:r>
-      <w:proofErr w:type="spellStart"/>
-      <w:r>
-        <w:t>name:"Edinburgh</w:t>
-      </w:r>
-      <w:proofErr w:type="spellEnd"/>
-      <w:r>
-        <w:t>"})--(</w:t>
-      </w:r>
-      <w:proofErr w:type="spellStart"/>
-      <w:r>
-        <w:t>d:CITY</w:t>
-      </w:r>
-      <w:proofErr w:type="spellEnd"/>
-      <w:r>
-        <w:t>) return d.name</w:t>
-      </w:r>
-    </w:p>
-    <w:p/>
-    <w:p>
-      <w:r>
-        <w:t>Task: List all the destinations you can reach with a multiple leg journey from Dundee</w:t>
+        <w:t>match (n:CITY {name:"Edinburgh"})--(d:CITY) return d.name</w:t>
+      </w:r>
+    </w:p>
+    <w:p/>
+    <w:p>
+      <w:r>
+        <w:rPr>
+          <w:u w:val="single"/>
+        </w:rPr>
+        <w:t>Task</w:t>
+      </w:r>
+      <w:r>
+        <w:t>: List all the destinations you can reach with a multiple leg journey from Dundee</w:t>
       </w:r>
     </w:p>
     <w:p>
@@ -1749,48 +1432,6 @@
       </w:r>
       <w:r>
         <w:t xml:space="preserve"> </w:t>
-      </w:r>
-    </w:p>
-    <w:p>
-      <w:r>
-        <w:t>match p = (</w:t>
-      </w:r>
-      <w:proofErr w:type="spellStart"/>
-      <w:proofErr w:type="gramStart"/>
-      <w:r>
-        <w:t>n:CITY</w:t>
-      </w:r>
-      <w:proofErr w:type="spellEnd"/>
-      <w:proofErr w:type="gramEnd"/>
-      <w:r>
-        <w:t xml:space="preserve"> {</w:t>
-      </w:r>
-      <w:proofErr w:type="spellStart"/>
-      <w:r>
-        <w:t>name:"Dundee</w:t>
-      </w:r>
-      <w:proofErr w:type="spellEnd"/>
-      <w:r>
-        <w:t>"})-[*]-&gt;(</w:t>
-      </w:r>
-      <w:proofErr w:type="spellStart"/>
-      <w:r>
-        <w:t>d:CITY</w:t>
-      </w:r>
-      <w:proofErr w:type="spellEnd"/>
-      <w:r>
-        <w:t xml:space="preserve"> {</w:t>
-      </w:r>
-      <w:proofErr w:type="spellStart"/>
-      <w:r>
-        <w:t>name:"</w:t>
-      </w:r>
-      <w:r>
-        <w:t>Cardiff</w:t>
-      </w:r>
-      <w:proofErr w:type="spellEnd"/>
-      <w:r>
-        <w:t>"}) return d.name</w:t>
       </w:r>
     </w:p>
     <w:p/>
@@ -1814,41 +1455,7 @@
         <w:ind w:firstLine="720"/>
       </w:pPr>
       <w:r>
-        <w:t>match p = (</w:t>
-      </w:r>
-      <w:proofErr w:type="spellStart"/>
-      <w:proofErr w:type="gramStart"/>
-      <w:r>
-        <w:t>n:CITY</w:t>
-      </w:r>
-      <w:proofErr w:type="spellEnd"/>
-      <w:proofErr w:type="gramEnd"/>
-      <w:r>
-        <w:t xml:space="preserve"> {</w:t>
-      </w:r>
-      <w:proofErr w:type="spellStart"/>
-      <w:r>
-        <w:t>name:"Sheffield</w:t>
-      </w:r>
-      <w:proofErr w:type="spellEnd"/>
-      <w:r>
-        <w:t>"})-[:TRAIN*]-&gt;(</w:t>
-      </w:r>
-      <w:proofErr w:type="spellStart"/>
-      <w:r>
-        <w:t>d:CITY</w:t>
-      </w:r>
-      <w:proofErr w:type="spellEnd"/>
-      <w:r>
-        <w:t xml:space="preserve"> {</w:t>
-      </w:r>
-      <w:proofErr w:type="spellStart"/>
-      <w:r>
-        <w:t>name:"Cardiff</w:t>
-      </w:r>
-      <w:proofErr w:type="spellEnd"/>
-      <w:r>
-        <w:t>"}) return p</w:t>
+        <w:t>match p = (n:CITY {name:"Sheffield"})-[:TRAIN*]-&gt;(d:CITY {name:"Cardiff"}) return p</w:t>
       </w:r>
     </w:p>
     <w:p/>
@@ -1884,7 +1491,7 @@
                     </pic:cNvPicPr>
                   </pic:nvPicPr>
                   <pic:blipFill>
-                    <a:blip r:embed="rId15">
+                    <a:blip r:embed="rId14">
                       <a:extLst>
                         <a:ext uri="{28A0092B-C50C-407E-A947-70E740481C1C}">
                           <a14:useLocalDpi xmlns:a14="http://schemas.microsoft.com/office/drawing/2010/main" val="0"/>
@@ -1924,7 +1531,13 @@
     <w:p/>
     <w:p>
       <w:r>
-        <w:t>Task: what is the length of the shortest path between Dundee and Cardiff?</w:t>
+        <w:rPr>
+          <w:u w:val="single"/>
+        </w:rPr>
+        <w:t>Task</w:t>
+      </w:r>
+      <w:r>
+        <w:t>: what is the length of the shortest path between Dundee and Cardiff?</w:t>
       </w:r>
     </w:p>
     <w:p>
@@ -1940,202 +1553,121 @@
       <w:r>
         <w:t xml:space="preserve"> clause should use the </w:t>
       </w:r>
-      <w:proofErr w:type="gramStart"/>
       <w:r>
         <w:rPr>
           <w:i/>
         </w:rPr>
-        <w:t>min(</w:t>
-      </w:r>
-      <w:proofErr w:type="gramEnd"/>
+        <w:t>min()</w:t>
+      </w:r>
+      <w:r>
+        <w:t xml:space="preserve"> function</w:t>
+      </w:r>
+    </w:p>
+    <w:p/>
+    <w:p>
+      <w:r>
+        <w:rPr>
+          <w:u w:val="single"/>
+        </w:rPr>
+        <w:t>Task</w:t>
+      </w:r>
+      <w:r>
+        <w:t xml:space="preserve">: Create a FLY relationship between Edinburgh and Cardiff, with the relationship name </w:t>
+      </w:r>
       <w:r>
         <w:rPr>
           <w:i/>
         </w:rPr>
-        <w:t>)</w:t>
-      </w:r>
-      <w:r>
-        <w:t xml:space="preserve"> function</w:t>
-      </w:r>
-    </w:p>
-    <w:p>
-      <w:r>
-        <w:t>match p = (</w:t>
-      </w:r>
-      <w:proofErr w:type="spellStart"/>
-      <w:proofErr w:type="gramStart"/>
-      <w:r>
-        <w:t>n:CITY</w:t>
-      </w:r>
-      <w:proofErr w:type="spellEnd"/>
-      <w:proofErr w:type="gramEnd"/>
-      <w:r>
-        <w:t xml:space="preserve"> {</w:t>
-      </w:r>
-      <w:proofErr w:type="spellStart"/>
-      <w:r>
-        <w:t>name:"Dundee</w:t>
-      </w:r>
-      <w:proofErr w:type="spellEnd"/>
-      <w:r>
-        <w:t>"})-[*]-&gt;(</w:t>
-      </w:r>
-      <w:proofErr w:type="spellStart"/>
-      <w:r>
-        <w:t>d:CITY</w:t>
-      </w:r>
-      <w:proofErr w:type="spellEnd"/>
-      <w:r>
-        <w:t xml:space="preserve"> {</w:t>
-      </w:r>
-      <w:proofErr w:type="spellStart"/>
-      <w:r>
-        <w:t>name:"Cardiff</w:t>
-      </w:r>
-      <w:proofErr w:type="spellEnd"/>
-      <w:r>
-        <w:t>"}) return min(length(p))</w:t>
-      </w:r>
-    </w:p>
-    <w:p/>
-    <w:p>
-      <w:r>
-        <w:t xml:space="preserve">Task: Create a FLY relationship between Edinburgh and Cardiff, with the relationship name </w:t>
-      </w:r>
-      <w:proofErr w:type="spellStart"/>
+        <w:t>ba</w:t>
+      </w:r>
+      <w:r>
+        <w:t>.  What is the length of the longest</w:t>
+      </w:r>
+      <w:r>
+        <w:t xml:space="preserve"> and shortest </w:t>
+      </w:r>
+      <w:r>
+        <w:t>path</w:t>
+      </w:r>
+      <w:r>
+        <w:t>s</w:t>
+      </w:r>
+      <w:r>
+        <w:t xml:space="preserve"> now?</w:t>
+      </w:r>
+    </w:p>
+    <w:p/>
+    <w:p>
+      <w:r>
+        <w:t>If we do not wish to fly, we should restrict our path query to the TRAIN relationship.  We do this by specifying the relationship:</w:t>
+      </w:r>
+    </w:p>
+    <w:p>
+      <w:r>
+        <w:tab/>
+        <w:t>… [:TRAIN*] …</w:t>
+      </w:r>
+    </w:p>
+    <w:p>
+      <w:r>
+        <w:rPr>
+          <w:u w:val="single"/>
+        </w:rPr>
+        <w:t>Task</w:t>
+      </w:r>
+      <w:r>
+        <w:t>: What is the full query for using the TRAIN restriction?</w:t>
+      </w:r>
+    </w:p>
+    <w:p/>
+    <w:p>
+      <w:r>
+        <w:t>If we are willing to take no more than a 3 leg journey from Edinburgh, where can we get to?</w:t>
+      </w:r>
+    </w:p>
+    <w:p>
+      <w:pPr>
+        <w:pStyle w:val="Code"/>
+      </w:pPr>
+      <w:r>
+        <w:t>match p = (n:CITY {name:"Edinburgh"})-[:TRAIN*0..3]-&gt;(d:CITY) return distinct d.name</w:t>
+      </w:r>
+    </w:p>
+    <w:p>
+      <w:pPr>
+        <w:pStyle w:val="Code"/>
+      </w:pPr>
+    </w:p>
+    <w:p>
+      <w:r>
+        <w:rPr>
+          <w:u w:val="single"/>
+        </w:rPr>
+        <w:t>Task</w:t>
+      </w:r>
+      <w:r>
+        <w:t>: What query can be used to find the destinations when you start from Edinburgh and take at journey with at least 2 legs but no more than 3?</w:t>
+      </w:r>
+      <w:bookmarkStart w:id="0" w:name="_GoBack"/>
+      <w:bookmarkEnd w:id="0"/>
+    </w:p>
+    <w:p>
+      <w:pPr>
+        <w:pStyle w:val="Code"/>
+      </w:pPr>
+    </w:p>
+    <w:p>
+      <w:r>
+        <w:t xml:space="preserve">To see optimise the execution of the query we must see the </w:t>
+      </w:r>
       <w:r>
         <w:rPr>
           <w:i/>
         </w:rPr>
-        <w:t>ba</w:t>
-      </w:r>
-      <w:proofErr w:type="spellEnd"/>
-      <w:r>
-        <w:t>.  What is the length of the longest</w:t>
-      </w:r>
-      <w:r>
-        <w:t xml:space="preserve"> and shortest </w:t>
-      </w:r>
-      <w:r>
-        <w:t>path</w:t>
-      </w:r>
-      <w:r>
-        <w:t>s</w:t>
-      </w:r>
-      <w:r>
-        <w:t xml:space="preserve"> now?</w:t>
-      </w:r>
-    </w:p>
-    <w:p>
-      <w:r>
-        <w:t>match p = (</w:t>
-      </w:r>
-      <w:proofErr w:type="spellStart"/>
-      <w:proofErr w:type="gramStart"/>
-      <w:r>
-        <w:t>n:CITY</w:t>
-      </w:r>
-      <w:proofErr w:type="spellEnd"/>
-      <w:proofErr w:type="gramEnd"/>
-      <w:r>
-        <w:t xml:space="preserve"> {</w:t>
-      </w:r>
-      <w:proofErr w:type="spellStart"/>
-      <w:r>
-        <w:t>name:"Dundee</w:t>
-      </w:r>
-      <w:proofErr w:type="spellEnd"/>
-      <w:r>
-        <w:t>"})-[*]-&gt;(</w:t>
-      </w:r>
-      <w:proofErr w:type="spellStart"/>
-      <w:r>
-        <w:t>d:CITY</w:t>
-      </w:r>
-      <w:proofErr w:type="spellEnd"/>
-      <w:r>
-        <w:t xml:space="preserve"> {</w:t>
-      </w:r>
-      <w:proofErr w:type="spellStart"/>
-      <w:r>
-        <w:t>name:"Cardiff</w:t>
-      </w:r>
-      <w:proofErr w:type="spellEnd"/>
-      <w:r>
-        <w:t>"}) return min(length(p))</w:t>
-      </w:r>
-      <w:r>
-        <w:t>, max(length(p))</w:t>
-      </w:r>
-    </w:p>
-    <w:p/>
-    <w:p>
-      <w:r>
-        <w:t>If we do not wish to fly, we should restrict our path query to the TRAIN relationship.  We do this by specifying the relationship:</w:t>
-      </w:r>
-    </w:p>
-    <w:p>
-      <w:r>
-        <w:tab/>
-        <w:t xml:space="preserve">… </w:t>
-      </w:r>
-      <w:proofErr w:type="gramStart"/>
-      <w:r>
-        <w:t>[:TRAIN</w:t>
-      </w:r>
-      <w:proofErr w:type="gramEnd"/>
-      <w:r>
-        <w:t>*] …</w:t>
-      </w:r>
-    </w:p>
-    <w:p>
-      <w:r>
-        <w:t>Task: What is the full query for using the TRAIN restriction?</w:t>
-      </w:r>
-    </w:p>
-    <w:p>
-      <w:r>
-        <w:t>match p = (</w:t>
-      </w:r>
-      <w:proofErr w:type="spellStart"/>
-      <w:proofErr w:type="gramStart"/>
-      <w:r>
-        <w:t>n:CITY</w:t>
-      </w:r>
-      <w:proofErr w:type="spellEnd"/>
-      <w:proofErr w:type="gramEnd"/>
-      <w:r>
-        <w:t xml:space="preserve"> {</w:t>
-      </w:r>
-      <w:proofErr w:type="spellStart"/>
-      <w:r>
-        <w:t>name:"Dundee</w:t>
-      </w:r>
-      <w:proofErr w:type="spellEnd"/>
-      <w:r>
-        <w:t>"})-[:TRAIN*]-&gt;(</w:t>
-      </w:r>
-      <w:proofErr w:type="spellStart"/>
-      <w:r>
-        <w:t>d:CITY</w:t>
-      </w:r>
-      <w:proofErr w:type="spellEnd"/>
-      <w:r>
-        <w:t xml:space="preserve"> {</w:t>
-      </w:r>
-      <w:proofErr w:type="spellStart"/>
-      <w:r>
-        <w:t>name:"Cardiff</w:t>
-      </w:r>
-      <w:proofErr w:type="spellEnd"/>
-      <w:r>
-        <w:t>"}) return min(length(p)), max(length(p))</w:t>
-      </w:r>
-    </w:p>
-    <w:p/>
-    <w:p>
-      <w:r>
-        <w:t>If we are willing to take no more than a 3 leg journey from Edinburgh, where can we get to?</w:t>
+        <w:t>query plan</w:t>
+      </w:r>
+      <w:r>
+        <w:t>:</w:t>
       </w:r>
     </w:p>
     <w:p>
@@ -2143,86 +1675,7 @@
         <w:pStyle w:val="Code"/>
       </w:pPr>
       <w:r>
-        <w:t>match p = (</w:t>
-      </w:r>
-      <w:proofErr w:type="spellStart"/>
-      <w:proofErr w:type="gramStart"/>
-      <w:r>
-        <w:t>n:CITY</w:t>
-      </w:r>
-      <w:proofErr w:type="spellEnd"/>
-      <w:proofErr w:type="gramEnd"/>
-      <w:r>
-        <w:t xml:space="preserve"> {</w:t>
-      </w:r>
-      <w:proofErr w:type="spellStart"/>
-      <w:r>
-        <w:t>name:"Edinburgh</w:t>
-      </w:r>
-      <w:proofErr w:type="spellEnd"/>
-      <w:r>
-        <w:t>"})-[:TRAIN*0..3]-&gt;(</w:t>
-      </w:r>
-      <w:proofErr w:type="spellStart"/>
-      <w:r>
-        <w:t>d:CITY</w:t>
-      </w:r>
-      <w:proofErr w:type="spellEnd"/>
-      <w:r>
-        <w:t>) return distinct d.name</w:t>
-      </w:r>
-    </w:p>
-    <w:p>
-      <w:pPr>
-        <w:pStyle w:val="Code"/>
-      </w:pPr>
-    </w:p>
-    <w:p>
-      <w:r>
-        <w:t xml:space="preserve">To see optimise the execution of the query we must see the </w:t>
-      </w:r>
-      <w:r>
-        <w:rPr>
-          <w:i/>
-        </w:rPr>
-        <w:t>query plan</w:t>
-      </w:r>
-      <w:r>
-        <w:t>:</w:t>
-      </w:r>
-    </w:p>
-    <w:p>
-      <w:pPr>
-        <w:pStyle w:val="Code"/>
-      </w:pPr>
-      <w:r>
-        <w:t>explain match p = (</w:t>
-      </w:r>
-      <w:proofErr w:type="spellStart"/>
-      <w:proofErr w:type="gramStart"/>
-      <w:r>
-        <w:t>n:CITY</w:t>
-      </w:r>
-      <w:proofErr w:type="spellEnd"/>
-      <w:proofErr w:type="gramEnd"/>
-      <w:r>
-        <w:t xml:space="preserve"> {</w:t>
-      </w:r>
-      <w:proofErr w:type="spellStart"/>
-      <w:r>
-        <w:t>name:"Edinburgh</w:t>
-      </w:r>
-      <w:proofErr w:type="spellEnd"/>
-      <w:r>
-        <w:t>"})-[:TRAIN*0..3]-&gt;(</w:t>
-      </w:r>
-      <w:proofErr w:type="spellStart"/>
-      <w:r>
-        <w:t>d:CITY</w:t>
-      </w:r>
-      <w:proofErr w:type="spellEnd"/>
-      <w:r>
-        <w:t>) return distinct d.name</w:t>
+        <w:t>explain match p = (n:CITY {name:"Edinburgh"})-[:TRAIN*0..3]-&gt;(d:CITY) return distinct d.name</w:t>
       </w:r>
     </w:p>
     <w:p>
@@ -2252,7 +1705,7 @@
                     </pic:cNvPicPr>
                   </pic:nvPicPr>
                   <pic:blipFill>
-                    <a:blip r:embed="rId16">
+                    <a:blip r:embed="rId15">
                       <a:extLst>
                         <a:ext uri="{28A0092B-C50C-407E-A947-70E740481C1C}">
                           <a14:useLocalDpi xmlns:a14="http://schemas.microsoft.com/office/drawing/2010/main" val="0"/>
@@ -2309,65 +1762,11 @@
         <w:ind w:firstLine="720"/>
       </w:pPr>
       <w:r>
-        <w:t xml:space="preserve">create index </w:t>
-      </w:r>
-      <w:proofErr w:type="gramStart"/>
-      <w:r>
-        <w:t>on :CITY</w:t>
-      </w:r>
-      <w:proofErr w:type="gramEnd"/>
-      <w:r>
-        <w:t>(name)</w:t>
-      </w:r>
-    </w:p>
-    <w:p/>
-    <w:p>
-      <w:r>
-        <w:rPr>
-          <w:u w:val="single"/>
-        </w:rPr>
-        <w:t>Task</w:t>
-      </w:r>
-      <w:r>
-        <w:t>: What query can be used to find the destinations when you start from Edinburgh and take at journey with at least 2 legs but no more than 3?</w:t>
-      </w:r>
-    </w:p>
-    <w:p>
-      <w:r>
-        <w:t>match p = (</w:t>
-      </w:r>
-      <w:proofErr w:type="spellStart"/>
-      <w:proofErr w:type="gramStart"/>
-      <w:r>
-        <w:t>n:CITY</w:t>
-      </w:r>
-      <w:proofErr w:type="spellEnd"/>
-      <w:proofErr w:type="gramEnd"/>
-      <w:r>
-        <w:t xml:space="preserve"> {</w:t>
-      </w:r>
-      <w:proofErr w:type="spellStart"/>
-      <w:r>
-        <w:t>name:"Edinburgh</w:t>
-      </w:r>
-      <w:proofErr w:type="spellEnd"/>
-      <w:r>
-        <w:t>"})-[:TRAIN*2..3]-&gt;(</w:t>
-      </w:r>
-      <w:proofErr w:type="spellStart"/>
-      <w:r>
-        <w:t>d:CITY</w:t>
-      </w:r>
-      <w:proofErr w:type="spellEnd"/>
-      <w:r>
-        <w:t>) return distinct d.name</w:t>
-      </w:r>
-    </w:p>
-    <w:p/>
-    <w:p>
-      <w:bookmarkStart w:id="0" w:name="_GoBack"/>
-      <w:bookmarkEnd w:id="0"/>
-    </w:p>
+        <w:t>create index on :CITY(name)</w:t>
+      </w:r>
+    </w:p>
+    <w:p/>
+    <w:p/>
     <w:sectPr>
       <w:pgSz w:w="11900" w:h="16840"/>
       <w:pgMar w:top="1440" w:right="1440" w:bottom="1440" w:left="1440" w:header="708" w:footer="708" w:gutter="0"/>
@@ -2776,11 +2175,16 @@
   <w:style w:type="paragraph" w:default="1" w:styleId="Normal">
     <w:name w:val="Normal"/>
     <w:qFormat/>
-    <w:rsid w:val="007E7FA7"/>
+    <w:rsid w:val="003D2A2E"/>
+    <w:rPr>
+      <w:rFonts w:ascii="Tahoma" w:hAnsi="Tahoma"/>
+      <w:sz w:val="22"/>
+    </w:rPr>
   </w:style>
   <w:style w:type="character" w:default="1" w:styleId="DefaultParagraphFont">
     <w:name w:val="Default Paragraph Font"/>
     <w:uiPriority w:val="1"/>
+    <w:semiHidden/>
     <w:unhideWhenUsed/>
   </w:style>
   <w:style w:type="table" w:default="1" w:styleId="TableNormal">

</xml_diff>